<commit_message>
Add tracking changes files PDF to the response.
</commit_message>
<xml_diff>
--- a/manuscript/essd/revision_1/greenedge_ice_camp_data_paper_tracking_changes.docx
+++ b/manuscript/essd/revision_1/greenedge_ice_camp_data_paper_tracking_changes.docx
@@ -4,7 +4,7 @@
   <w:body>
     <w:p>
       <w:pPr>
-        <w:pStyle w:val="Normal1"/>
+        <w:pStyle w:val="LOnormal"/>
         <w:spacing w:lineRule="auto" w:line="360" w:before="200" w:after="0"/>
         <w:jc w:val="center"/>
         <w:rPr/>
@@ -21,19 +21,259 @@
     </w:p>
     <w:p>
       <w:pPr>
-        <w:pStyle w:val="Normal1"/>
+        <w:pStyle w:val="LOnormal"/>
         <w:spacing w:lineRule="auto" w:line="360" w:before="200" w:after="0"/>
         <w:ind w:left="0" w:hanging="0"/>
         <w:jc w:val="both"/>
         <w:rPr>
           <w:rFonts w:ascii="Open Sans" w:hAnsi="Open Sans" w:eastAsia="Open Sans" w:cs="Open Sans"/>
-          <w:sz w:val="24"/>
-          <w:szCs w:val="24"/>
-        </w:rPr>
-      </w:pPr>
-      <w:r>
-        <w:rPr/>
-      </w:r>
+          <w:ins w:id="1" w:author="Philippe Massicotte" w:date="2019-11-20T08:03:41Z"/>
+          <w:sz w:val="24"/>
+          <w:szCs w:val="24"/>
+        </w:rPr>
+      </w:pPr>
+      <w:ins w:id="0" w:author="Philippe Massicotte" w:date="2019-11-20T08:03:41Z">
+        <w:r>
+          <w:rPr>
+            <w:rFonts w:eastAsia="Open Sans" w:cs="Open Sans" w:ascii="Open Sans" w:hAnsi="Open Sans"/>
+            <w:sz w:val="24"/>
+            <w:szCs w:val="24"/>
+          </w:rPr>
+          <w:t>Note: there is one new author to the list:</w:t>
+        </w:r>
+      </w:ins>
+    </w:p>
+    <w:p>
+      <w:pPr>
+        <w:pStyle w:val="LOnormal"/>
+        <w:spacing w:lineRule="auto" w:line="360" w:before="200" w:after="0"/>
+        <w:ind w:left="0" w:hanging="0"/>
+        <w:jc w:val="both"/>
+        <w:rPr>
+          <w:rFonts w:ascii="Open Sans" w:hAnsi="Open Sans" w:eastAsia="Open Sans" w:cs="Open Sans"/>
+          <w:ins w:id="3" w:author="Philippe Massicotte" w:date="2019-11-20T08:04:56Z"/>
+          <w:sz w:val="24"/>
+          <w:szCs w:val="24"/>
+        </w:rPr>
+      </w:pPr>
+      <w:ins w:id="2" w:author="Philippe Massicotte" w:date="2019-11-20T08:04:56Z">
+        <w:r>
+          <w:rPr>
+            <w:rFonts w:eastAsia="Open Sans" w:cs="Open Sans" w:ascii="Open Sans" w:hAnsi="Open Sans"/>
+            <w:sz w:val="24"/>
+            <w:szCs w:val="24"/>
+          </w:rPr>
+        </w:r>
+      </w:ins>
+    </w:p>
+    <w:tbl>
+      <w:tblPr>
+        <w:tblW w:w="9360" w:type="dxa"/>
+        <w:jc w:val="left"/>
+        <w:tblInd w:w="0" w:type="dxa"/>
+        <w:tblCellMar>
+          <w:top w:w="0" w:type="dxa"/>
+          <w:left w:w="0" w:type="dxa"/>
+          <w:bottom w:w="0" w:type="dxa"/>
+          <w:right w:w="0" w:type="dxa"/>
+        </w:tblCellMar>
+      </w:tblPr>
+      <w:tblGrid>
+        <w:gridCol w:w="1278"/>
+        <w:gridCol w:w="1441"/>
+        <w:gridCol w:w="2839"/>
+        <w:gridCol w:w="218"/>
+        <w:gridCol w:w="3584"/>
+      </w:tblGrid>
+      <w:tr>
+        <w:trPr/>
+        <w:tc>
+          <w:tcPr>
+            <w:tcW w:w="1278" w:type="dxa"/>
+            <w:tcBorders/>
+            <w:shd w:fill="auto" w:val="clear"/>
+            <w:vAlign w:val="center"/>
+          </w:tcPr>
+          <w:p>
+            <w:pPr>
+              <w:pStyle w:val="TableContents"/>
+              <w:rPr>
+                <w:rFonts w:ascii="Open Sans" w:hAnsi="Open Sans"/>
+                <w:ins w:id="5" w:author="Philippe Massicotte" w:date="2019-11-20T08:04:56Z"/>
+                <w:b w:val="false"/>
+                <w:sz w:val="24"/>
+              </w:rPr>
+            </w:pPr>
+            <w:ins w:id="4" w:author="Philippe Massicotte" w:date="2019-11-20T08:04:56Z">
+              <w:r>
+                <w:rPr>
+                  <w:rFonts w:ascii="Open Sans" w:hAnsi="Open Sans"/>
+                  <w:b w:val="false"/>
+                  <w:sz w:val="24"/>
+                </w:rPr>
+                <w:t>Catherine</w:t>
+              </w:r>
+            </w:ins>
+          </w:p>
+        </w:tc>
+        <w:tc>
+          <w:tcPr>
+            <w:tcW w:w="1441" w:type="dxa"/>
+            <w:tcBorders/>
+            <w:shd w:fill="auto" w:val="clear"/>
+            <w:vAlign w:val="center"/>
+          </w:tcPr>
+          <w:p>
+            <w:pPr>
+              <w:pStyle w:val="TableContents"/>
+              <w:rPr>
+                <w:rFonts w:ascii="Open Sans" w:hAnsi="Open Sans"/>
+                <w:ins w:id="7" w:author="Philippe Massicotte" w:date="2019-11-20T08:04:56Z"/>
+                <w:b w:val="false"/>
+                <w:sz w:val="24"/>
+              </w:rPr>
+            </w:pPr>
+            <w:ins w:id="6" w:author="Philippe Massicotte" w:date="2019-11-20T08:04:56Z">
+              <w:r>
+                <w:rPr>
+                  <w:rFonts w:ascii="Open Sans" w:hAnsi="Open Sans"/>
+                  <w:b w:val="false"/>
+                  <w:sz w:val="24"/>
+                </w:rPr>
+                <w:t>Schmechtig</w:t>
+              </w:r>
+            </w:ins>
+          </w:p>
+        </w:tc>
+        <w:tc>
+          <w:tcPr>
+            <w:tcW w:w="2839" w:type="dxa"/>
+            <w:tcBorders/>
+            <w:shd w:fill="auto" w:val="clear"/>
+            <w:vAlign w:val="center"/>
+          </w:tcPr>
+          <w:p>
+            <w:pPr>
+              <w:pStyle w:val="TableContents"/>
+              <w:rPr>
+                <w:rFonts w:ascii="Open Sans" w:hAnsi="Open Sans"/>
+                <w:ins w:id="9" w:author="Philippe Massicotte" w:date="2019-11-20T08:04:56Z"/>
+                <w:b w:val="false"/>
+                <w:sz w:val="24"/>
+              </w:rPr>
+            </w:pPr>
+            <w:ins w:id="8" w:author="Philippe Massicotte" w:date="2019-11-20T08:04:56Z">
+              <w:r>
+                <w:rPr>
+                  <w:rFonts w:ascii="Open Sans" w:hAnsi="Open Sans"/>
+                  <w:b w:val="false"/>
+                  <w:sz w:val="24"/>
+                </w:rPr>
+                <w:t>schmechtig@obs-vlfr.fr</w:t>
+              </w:r>
+            </w:ins>
+          </w:p>
+        </w:tc>
+        <w:tc>
+          <w:tcPr>
+            <w:tcW w:w="218" w:type="dxa"/>
+            <w:tcBorders/>
+            <w:shd w:fill="auto" w:val="clear"/>
+            <w:vAlign w:val="center"/>
+          </w:tcPr>
+          <w:p>
+            <w:pPr>
+              <w:pStyle w:val="TableContents"/>
+              <w:rPr>
+                <w:sz w:val="4"/>
+                <w:szCs w:val="4"/>
+                <w:ins w:id="11" w:author="Philippe Massicotte" w:date="2019-11-20T08:04:56Z"/>
+              </w:rPr>
+            </w:pPr>
+            <w:ins w:id="10" w:author="Philippe Massicotte" w:date="2019-11-20T08:04:56Z">
+              <w:r>
+                <w:rPr>
+                  <w:sz w:val="4"/>
+                  <w:szCs w:val="4"/>
+                </w:rPr>
+              </w:r>
+            </w:ins>
+          </w:p>
+        </w:tc>
+        <w:tc>
+          <w:tcPr>
+            <w:tcW w:w="3584" w:type="dxa"/>
+            <w:tcBorders/>
+            <w:shd w:fill="auto" w:val="clear"/>
+            <w:vAlign w:val="center"/>
+          </w:tcPr>
+          <w:p>
+            <w:pPr>
+              <w:pStyle w:val="TableContents"/>
+              <w:rPr>
+                <w:rFonts w:ascii="Open Sans" w:hAnsi="Open Sans"/>
+                <w:ins w:id="13" w:author="Philippe Massicotte" w:date="2019-11-20T08:04:56Z"/>
+                <w:b w:val="false"/>
+                <w:sz w:val="24"/>
+              </w:rPr>
+            </w:pPr>
+            <w:ins w:id="12" w:author="Philippe Massicotte" w:date="2019-11-20T08:04:56Z">
+              <w:r>
+                <w:rPr>
+                  <w:rFonts w:ascii="Open Sans" w:hAnsi="Open Sans"/>
+                  <w:b w:val="false"/>
+                  <w:sz w:val="24"/>
+                </w:rPr>
+                <w:t>Sorbonne Université, CNRS, Laboratoire d'Océanographie de Villefranche, LOV, F-06230 Villefranche-sur-Mer, France</w:t>
+              </w:r>
+            </w:ins>
+          </w:p>
+        </w:tc>
+      </w:tr>
+    </w:tbl>
+    <w:p>
+      <w:pPr>
+        <w:pStyle w:val="LOnormal"/>
+        <w:spacing w:lineRule="auto" w:line="360" w:before="200" w:after="0"/>
+        <w:ind w:left="0" w:hanging="0"/>
+        <w:jc w:val="both"/>
+        <w:rPr>
+          <w:rFonts w:ascii="Open Sans" w:hAnsi="Open Sans" w:eastAsia="Open Sans" w:cs="Open Sans"/>
+          <w:sz w:val="24"/>
+          <w:szCs w:val="24"/>
+        </w:rPr>
+      </w:pPr>
+      <w:r>
+        <w:rPr>
+          <w:rFonts w:eastAsia="Open Sans" w:cs="Open Sans" w:ascii="Open Sans" w:hAnsi="Open Sans"/>
+          <w:sz w:val="24"/>
+          <w:szCs w:val="24"/>
+        </w:rPr>
+      </w:r>
+      <w:bookmarkStart w:id="0" w:name="__UnoMark__513_3438021719"/>
+      <w:bookmarkStart w:id="1" w:name="__UnoMark__512_3438021719"/>
+      <w:bookmarkStart w:id="2" w:name="__UnoMark__511_3438021719"/>
+      <w:bookmarkStart w:id="3" w:name="__UnoMark__510_3438021719"/>
+      <w:bookmarkStart w:id="4" w:name="__UnoMark__509_3438021719"/>
+      <w:bookmarkStart w:id="5" w:name="__UnoMark__508_3438021719"/>
+      <w:bookmarkStart w:id="6" w:name="__UnoMark__507_3438021719"/>
+      <w:bookmarkStart w:id="7" w:name="__UnoMark__506_3438021719"/>
+      <w:bookmarkStart w:id="8" w:name="__UnoMark__513_3438021719"/>
+      <w:bookmarkStart w:id="9" w:name="__UnoMark__512_3438021719"/>
+      <w:bookmarkStart w:id="10" w:name="__UnoMark__511_3438021719"/>
+      <w:bookmarkStart w:id="11" w:name="__UnoMark__510_3438021719"/>
+      <w:bookmarkStart w:id="12" w:name="__UnoMark__509_3438021719"/>
+      <w:bookmarkStart w:id="13" w:name="__UnoMark__508_3438021719"/>
+      <w:bookmarkStart w:id="14" w:name="__UnoMark__507_3438021719"/>
+      <w:bookmarkStart w:id="15" w:name="__UnoMark__506_3438021719"/>
+      <w:bookmarkEnd w:id="8"/>
+      <w:bookmarkEnd w:id="9"/>
+      <w:bookmarkEnd w:id="10"/>
+      <w:bookmarkEnd w:id="11"/>
+      <w:bookmarkEnd w:id="12"/>
+      <w:bookmarkEnd w:id="13"/>
+      <w:bookmarkEnd w:id="14"/>
+      <w:bookmarkEnd w:id="15"/>
       <w:r>
         <w:br w:type="page"/>
       </w:r>
@@ -45,8 +285,8 @@
         <w:jc w:val="both"/>
         <w:rPr/>
       </w:pPr>
-      <w:bookmarkStart w:id="0" w:name="_57hwm68299yx"/>
-      <w:bookmarkEnd w:id="0"/>
+      <w:bookmarkStart w:id="16" w:name="_57hwm68299yx"/>
+      <w:bookmarkEnd w:id="16"/>
       <w:r>
         <w:rPr/>
         <w:t>Abstract</w:t>
@@ -54,7 +294,7 @@
     </w:p>
     <w:p>
       <w:pPr>
-        <w:pStyle w:val="Normal1"/>
+        <w:pStyle w:val="LOnormal"/>
         <w:spacing w:lineRule="auto" w:line="360" w:before="200" w:after="0"/>
         <w:ind w:left="0" w:hanging="0"/>
         <w:jc w:val="both"/>
@@ -83,9 +323,9 @@
       <w:r>
         <w:rPr/>
       </w:r>
-      <w:bookmarkStart w:id="1" w:name="_khmq4fbkusb7"/>
-      <w:bookmarkStart w:id="2" w:name="_khmq4fbkusb7"/>
-      <w:bookmarkEnd w:id="2"/>
+      <w:bookmarkStart w:id="17" w:name="_khmq4fbkusb7"/>
+      <w:bookmarkStart w:id="18" w:name="_khmq4fbkusb7"/>
+      <w:bookmarkEnd w:id="18"/>
       <w:r>
         <w:br w:type="page"/>
       </w:r>
@@ -97,8 +337,8 @@
         <w:jc w:val="both"/>
         <w:rPr/>
       </w:pPr>
-      <w:bookmarkStart w:id="3" w:name="_z2ofnl2ggrxw"/>
-      <w:bookmarkEnd w:id="3"/>
+      <w:bookmarkStart w:id="19" w:name="_z2ofnl2ggrxw"/>
+      <w:bookmarkEnd w:id="19"/>
       <w:r>
         <w:rPr/>
         <w:t>Introduction</w:t>
@@ -106,7 +346,7 @@
     </w:p>
     <w:p>
       <w:pPr>
-        <w:pStyle w:val="Normal1"/>
+        <w:pStyle w:val="LOnormal"/>
         <w:spacing w:lineRule="auto" w:line="360" w:before="200" w:after="0"/>
         <w:ind w:left="0" w:hanging="0"/>
         <w:jc w:val="both"/>
@@ -182,8 +422,8 @@
         <w:jc w:val="both"/>
         <w:rPr/>
       </w:pPr>
-      <w:bookmarkStart w:id="4" w:name="_nl2b8fe8bdj9"/>
-      <w:bookmarkEnd w:id="4"/>
+      <w:bookmarkStart w:id="20" w:name="_nl2b8fe8bdj9"/>
+      <w:bookmarkEnd w:id="20"/>
       <w:r>
         <w:rPr/>
         <w:t>Study area, environmental conditions and sampling strategy</w:t>
@@ -191,7 +431,7 @@
     </w:p>
     <w:p>
       <w:pPr>
-        <w:pStyle w:val="Normal1"/>
+        <w:pStyle w:val="LOnormal"/>
         <w:spacing w:lineRule="auto" w:line="360" w:before="200" w:after="0"/>
         <w:ind w:left="0" w:hanging="0"/>
         <w:jc w:val="both"/>
@@ -209,7 +449,7 @@
         </w:rPr>
         <w:t>The field campaigns were conducted on landfast sea ice southeast of the Qikiqtarjuaq Island in Baffin Bay (67.4797N, 63.7895W, Fig. 1) in 2015 (</w:t>
       </w:r>
-      <w:ins w:id="0" w:author="Philippe Massicotte" w:date="2019-11-18T11:18:57Z">
+      <w:ins w:id="14" w:author="Philippe Massicotte" w:date="2019-11-18T11:18:57Z">
         <w:r>
           <w:rPr>
             <w:rFonts w:eastAsia="Open Sans" w:cs="Open Sans" w:ascii="Open Sans" w:hAnsi="Open Sans"/>
@@ -219,7 +459,7 @@
           <w:t>April 24</w:t>
         </w:r>
       </w:ins>
-      <w:del w:id="1" w:author="Philippe Massicotte" w:date="2019-11-18T11:18:57Z">
+      <w:del w:id="15" w:author="Philippe Massicotte" w:date="2019-11-18T11:18:57Z">
         <w:r>
           <w:rPr>
             <w:rFonts w:eastAsia="Open Sans" w:cs="Open Sans" w:ascii="Open Sans" w:hAnsi="Open Sans"/>
@@ -237,7 +477,7 @@
         </w:rPr>
         <w:t xml:space="preserve"> - July 17) and in 2016 (April 20 to July 27). These periods were chosen in order to capture the dynamics of the sea-ice algae and phytoplankton spring blooms, from bloom initiation to termination. The field operations took place at a location (the “ice camp”) south of the Qikiqtarjuaq Island where the water depth is 360 m. Continuous records of wind speed and air temperature were made with a meteorological station (Automated Meteo Mat equipped with temperature (HC2S3) and wind (05305-L) sensors (Campbell Scientific) positioned near (&lt; 100 m) the tent (Polarhaven, Weatherhaven) in which water sampling was carried out. During the sampling periods, the study site experienced changes in snow cover and ice thickness (Fig. 2). In 2015, the snow and ice thickness </w:t>
       </w:r>
-      <w:ins w:id="2" w:author="Florent Domine" w:date="2019-10-04T21:04:45Z">
+      <w:ins w:id="16" w:author="Florent Domine" w:date="2019-10-04T21:04:45Z">
         <w:r>
           <w:rPr>
             <w:rFonts w:eastAsia="Open Sans" w:cs="Open Sans" w:ascii="Open Sans" w:hAnsi="Open Sans"/>
@@ -297,8 +537,8 @@
         <w:jc w:val="both"/>
         <w:rPr/>
       </w:pPr>
-      <w:bookmarkStart w:id="5" w:name="_e9xs6zvokc6j"/>
-      <w:bookmarkEnd w:id="5"/>
+      <w:bookmarkStart w:id="21" w:name="_e9xs6zvokc6j"/>
+      <w:bookmarkEnd w:id="21"/>
       <w:r>
         <w:rPr/>
         <w:t>Data quality control and data processing</w:t>
@@ -306,7 +546,7 @@
     </w:p>
     <w:p>
       <w:pPr>
-        <w:pStyle w:val="Normal1"/>
+        <w:pStyle w:val="LOnormal"/>
         <w:spacing w:lineRule="auto" w:line="360" w:before="200" w:after="0"/>
         <w:ind w:left="0" w:hanging="0"/>
         <w:jc w:val="both"/>
@@ -323,7 +563,7 @@
       <w:hyperlink r:id="rId2">
         <w:r>
           <w:rPr>
-            <w:rStyle w:val="ListLabel28"/>
+            <w:rStyle w:val="ListLabel10"/>
             <w:rFonts w:eastAsia="Open Sans" w:cs="Open Sans" w:ascii="Open Sans" w:hAnsi="Open Sans"/>
             <w:color w:val="1155CC"/>
             <w:sz w:val="24"/>
@@ -344,7 +584,7 @@
       <w:hyperlink r:id="rId3">
         <w:r>
           <w:rPr>
-            <w:rStyle w:val="ListLabel28"/>
+            <w:rStyle w:val="ListLabel10"/>
             <w:rFonts w:eastAsia="Open Sans" w:cs="Open Sans" w:ascii="Open Sans" w:hAnsi="Open Sans"/>
             <w:color w:val="1155CC"/>
             <w:sz w:val="24"/>
@@ -365,7 +605,7 @@
       <w:hyperlink r:id="rId4">
         <w:r>
           <w:rPr>
-            <w:rStyle w:val="ListLabel28"/>
+            <w:rStyle w:val="ListLabel10"/>
             <w:rFonts w:eastAsia="Open Sans" w:cs="Open Sans" w:ascii="Open Sans" w:hAnsi="Open Sans"/>
             <w:color w:val="1155CC"/>
             <w:sz w:val="24"/>
@@ -386,7 +626,7 @@
       <w:hyperlink r:id="rId5">
         <w:r>
           <w:rPr>
-            <w:rStyle w:val="ListLabel28"/>
+            <w:rStyle w:val="ListLabel10"/>
             <w:rFonts w:eastAsia="Open Sans" w:cs="Open Sans" w:ascii="Open Sans" w:hAnsi="Open Sans"/>
             <w:color w:val="1155CC"/>
             <w:sz w:val="24"/>
@@ -412,8 +652,8 @@
         <w:jc w:val="both"/>
         <w:rPr/>
       </w:pPr>
-      <w:bookmarkStart w:id="6" w:name="_offrgly2kvci"/>
-      <w:bookmarkEnd w:id="6"/>
+      <w:bookmarkStart w:id="22" w:name="_offrgly2kvci"/>
+      <w:bookmarkEnd w:id="22"/>
       <w:r>
         <w:rPr/>
         <w:t>Data description: an overview</w:t>
@@ -426,8 +666,8 @@
         <w:jc w:val="both"/>
         <w:rPr/>
       </w:pPr>
-      <w:bookmarkStart w:id="7" w:name="_8aijinwqp640"/>
-      <w:bookmarkEnd w:id="7"/>
+      <w:bookmarkStart w:id="23" w:name="_8aijinwqp640"/>
+      <w:bookmarkEnd w:id="23"/>
       <w:r>
         <w:rPr/>
         <w:t>Physical data</w:t>
@@ -435,42 +675,41 @@
     </w:p>
     <w:p>
       <w:pPr>
-        <w:pStyle w:val="Normal1"/>
+        <w:pStyle w:val="LOnormal"/>
         <w:keepNext w:val="false"/>
         <w:keepLines w:val="false"/>
         <w:widowControl/>
-        <w:pBdr/>
         <w:shd w:val="clear" w:fill="auto"/>
         <w:spacing w:lineRule="auto" w:line="360" w:before="200" w:after="0"/>
         <w:ind w:left="0" w:right="0" w:hanging="0"/>
         <w:jc w:val="both"/>
         <w:rPr/>
       </w:pPr>
-      <w:ins w:id="3" w:author="Florent Domine" w:date="2019-10-09T20:37:22Z">
+      <w:ins w:id="17" w:author="Florent Domine" w:date="2019-10-09T20:37:22Z">
         <w:r>
           <w:rPr/>
           <w:t>Some meteorological variables were measured during both campaigns. Starting on 27 March 2015, air temperature and relative humidity, wind speed and snow depth were measured. Data were recorded using a CR1000 Campbell data logger. Field measurements were performed most days to obtain snow physical variables. These included vertical profiles of snow density and specific surface area with 1 cm vertical resolution</w:t>
         </w:r>
       </w:ins>
-      <w:ins w:id="4" w:author="Philippe Massicotte" w:date="2019-11-18T11:18:57Z">
+      <w:ins w:id="18" w:author="Philippe Massicotte" w:date="2019-11-18T11:18:57Z">
         <w:r>
           <w:rPr/>
           <w:t>,</w:t>
         </w:r>
       </w:ins>
-      <w:ins w:id="5" w:author="Florent Domine" w:date="2019-10-09T20:37:22Z">
+      <w:ins w:id="19" w:author="Florent Domine" w:date="2019-10-09T20:37:22Z">
         <w:r>
           <w:rPr/>
           <w:t xml:space="preserve"> and visual determination of snow stratigraphy. Snow spectral albedo in the 400-1100 nm spectral range was also measured during these field measurements. Snow measurements are detailed in </w:t>
         </w:r>
       </w:ins>
-      <w:ins w:id="6" w:author="Philippe Massicotte" w:date="2019-11-18T11:18:57Z">
+      <w:ins w:id="20" w:author="Philippe Massicotte" w:date="2019-11-18T11:18:57Z">
         <w:r>
           <w:rPr/>
           <w:t>Verin et al. (2019) doi:10.5194/tc-2019-113</w:t>
         </w:r>
       </w:ins>
-      <w:del w:id="7" w:author="Philippe Massicotte" w:date="2019-11-18T11:18:57Z">
+      <w:del w:id="21" w:author="Philippe Massicotte" w:date="2019-11-18T11:18:57Z">
         <w:r>
           <w:rPr>
             <w:rFonts w:eastAsia="Open Sans" w:cs="Open Sans" w:ascii="Open Sans" w:hAnsi="Open Sans"/>
@@ -480,7 +719,7 @@
           <w:delText>Verin2019</w:delText>
         </w:r>
       </w:del>
-      <w:ins w:id="8" w:author="Florent Domine" w:date="2019-10-09T20:37:22Z">
+      <w:ins w:id="22" w:author="Florent Domine" w:date="2019-10-09T20:37:22Z">
         <w:r>
           <w:rPr/>
           <w:t xml:space="preserve">. </w:t>
@@ -489,11 +728,10 @@
     </w:p>
     <w:p>
       <w:pPr>
-        <w:pStyle w:val="Normal1"/>
+        <w:pStyle w:val="LOnormal"/>
         <w:keepNext w:val="false"/>
         <w:keepLines w:val="false"/>
         <w:widowControl/>
-        <w:pBdr/>
         <w:shd w:val="clear" w:fill="auto"/>
         <w:spacing w:lineRule="auto" w:line="360" w:before="200" w:after="0"/>
         <w:ind w:left="0" w:right="0" w:hanging="0"/>
@@ -504,25 +742,25 @@
           <w:szCs w:val="24"/>
         </w:rPr>
       </w:pPr>
-      <w:ins w:id="10" w:author="Florent Domine" w:date="2019-10-09T20:37:22Z">
+      <w:ins w:id="24" w:author="Florent Domine" w:date="2019-10-09T20:37:22Z">
         <w:r>
           <w:rPr/>
           <w:t>Underwater</w:t>
         </w:r>
       </w:ins>
-      <w:ins w:id="11" w:author="Philippe Massicotte" w:date="2019-11-18T11:18:57Z">
+      <w:ins w:id="25" w:author="Philippe Massicotte" w:date="2019-11-18T11:18:57Z">
         <w:r>
           <w:rPr/>
           <w:t>,</w:t>
         </w:r>
       </w:ins>
-      <w:ins w:id="12" w:author="Florent Domine" w:date="2019-10-09T20:37:22Z">
+      <w:ins w:id="26" w:author="Florent Domine" w:date="2019-10-09T20:37:22Z">
         <w:r>
           <w:rPr/>
           <w:t xml:space="preserve"> </w:t>
         </w:r>
       </w:ins>
-      <w:del w:id="13" w:author="Florent Domine" w:date="2019-10-09T20:37:22Z">
+      <w:del w:id="27" w:author="Florent Domine" w:date="2019-10-09T20:37:22Z">
         <w:r>
           <w:rPr>
             <w:rFonts w:eastAsia="Open Sans" w:cs="Open Sans" w:ascii="Open Sans" w:hAnsi="Open Sans"/>
@@ -532,7 +770,7 @@
           <w:delText>C</w:delText>
         </w:r>
       </w:del>
-      <w:ins w:id="14" w:author="Florent Domine" w:date="2019-10-09T20:37:22Z">
+      <w:ins w:id="28" w:author="Florent Domine" w:date="2019-10-09T20:37:22Z">
         <w:r>
           <w:rPr>
             <w:rFonts w:eastAsia="Open Sans" w:cs="Open Sans" w:ascii="Open Sans" w:hAnsi="Open Sans"/>
@@ -550,7 +788,7 @@
         </w:rPr>
         <w:t xml:space="preserve">onductivity, </w:t>
       </w:r>
-      <w:ins w:id="15" w:author="Philippe Massicotte" w:date="2019-11-15T15:08:51Z">
+      <w:ins w:id="29" w:author="Philippe Massicotte" w:date="2019-11-15T15:08:51Z">
         <w:r>
           <w:rPr>
             <w:rFonts w:eastAsia="Open Sans" w:cs="Open Sans" w:ascii="Open Sans" w:hAnsi="Open Sans"/>
@@ -568,7 +806,7 @@
         </w:rPr>
         <w:t xml:space="preserve">temperature and depth (CTD) vertical profiles were measured using a Sea-Bird SBE19plusV2 CTD system (factory calibrated prior to the expedition) deployed from inside the Polarhaven tent between the surface and a 350 m depth. The data were post-processed according to the standard procedures recommended by the manufacturer and averaged into 1-m vertical bins. During the sampling periods, </w:t>
       </w:r>
-      <w:ins w:id="16" w:author="Philippe Massicotte" w:date="2019-11-15T13:48:11Z">
+      <w:ins w:id="30" w:author="Philippe Massicotte" w:date="2019-11-15T13:48:11Z">
         <w:r>
           <w:rPr>
             <w:rFonts w:eastAsia="Open Sans" w:cs="Open Sans" w:ascii="Open Sans" w:hAnsi="Open Sans"/>
@@ -586,7 +824,7 @@
         </w:rPr>
         <w:t xml:space="preserve">salinity </w:t>
       </w:r>
-      <w:ins w:id="17" w:author="Philippe Massicotte" w:date="2019-11-15T13:48:48Z">
+      <w:ins w:id="31" w:author="Philippe Massicotte" w:date="2019-11-15T13:48:48Z">
         <w:r>
           <w:rPr>
             <w:rFonts w:eastAsia="Open Sans" w:cs="Open Sans" w:ascii="Open Sans" w:hAnsi="Open Sans"/>
@@ -638,7 +876,7 @@
         </w:rPr>
         <w:t xml:space="preserve">). Flushes of freshwater at the ocean surface due to snow/ice melt started slowly at the beginning of June with the largest peaks/pulses taking place late June when </w:t>
       </w:r>
-      <w:ins w:id="18" w:author="Philippe Massicotte" w:date="2019-11-15T13:48:14Z">
+      <w:ins w:id="32" w:author="Philippe Massicotte" w:date="2019-11-15T13:48:14Z">
         <w:r>
           <w:rPr>
             <w:rFonts w:eastAsia="Open Sans" w:cs="Open Sans" w:ascii="Open Sans" w:hAnsi="Open Sans"/>
@@ -673,7 +911,7 @@
         </w:rPr>
         <w:t xml:space="preserve"> (Fig. 3). </w:t>
       </w:r>
-      <w:ins w:id="19" w:author="Philippe Massicotte" w:date="2019-11-15T15:04:18Z">
+      <w:ins w:id="33" w:author="Philippe Massicotte" w:date="2019-11-15T15:04:18Z">
         <w:r>
           <w:rPr>
             <w:rFonts w:eastAsia="Open Sans" w:cs="Open Sans" w:ascii="Open Sans" w:hAnsi="Open Sans"/>
@@ -686,7 +924,7 @@
     </w:p>
     <w:p>
       <w:pPr>
-        <w:pStyle w:val="Normal1"/>
+        <w:pStyle w:val="LOnormal"/>
         <w:spacing w:lineRule="auto" w:line="360" w:before="200" w:after="0"/>
         <w:jc w:val="both"/>
         <w:rPr>
@@ -740,7 +978,7 @@
     </w:p>
     <w:p>
       <w:pPr>
-        <w:pStyle w:val="Normal1"/>
+        <w:pStyle w:val="LOnormal"/>
         <w:spacing w:lineRule="auto" w:line="360" w:before="200" w:after="0"/>
         <w:jc w:val="both"/>
         <w:rPr>
@@ -765,8 +1003,8 @@
         <w:jc w:val="both"/>
         <w:rPr/>
       </w:pPr>
-      <w:bookmarkStart w:id="8" w:name="_yb6kpo4hsfc8"/>
-      <w:bookmarkEnd w:id="8"/>
+      <w:bookmarkStart w:id="24" w:name="_yb6kpo4hsfc8"/>
+      <w:bookmarkEnd w:id="24"/>
       <w:r>
         <w:rPr/>
         <w:t>Underwater bio-optical data</w:t>
@@ -779,8 +1017,8 @@
         <w:jc w:val="both"/>
         <w:rPr/>
       </w:pPr>
-      <w:bookmarkStart w:id="9" w:name="_tqbimr7bydky"/>
-      <w:bookmarkEnd w:id="9"/>
+      <w:bookmarkStart w:id="25" w:name="_tqbimr7bydky"/>
+      <w:bookmarkEnd w:id="25"/>
       <w:r>
         <w:rPr/>
         <w:t>Radiance and irradiance measurements with ICE-Pro</w:t>
@@ -788,7 +1026,7 @@
     </w:p>
     <w:p>
       <w:pPr>
-        <w:pStyle w:val="Normal1"/>
+        <w:pStyle w:val="LOnormal"/>
         <w:spacing w:lineRule="auto" w:line="360" w:before="200" w:after="0"/>
         <w:jc w:val="both"/>
         <w:rPr>
@@ -805,7 +1043,7 @@
         </w:rPr>
         <w:t xml:space="preserve">A total of 173 and 89 vertical </w:t>
       </w:r>
-      <w:ins w:id="20" w:author="Guislain Becu" w:date="2019-11-11T14:57:49Z">
+      <w:ins w:id="34" w:author="Guislain Becu" w:date="2019-11-11T14:57:49Z">
         <w:r>
           <w:rPr>
             <w:rFonts w:eastAsia="Open Sans" w:cs="Open Sans" w:ascii="Open Sans" w:hAnsi="Open Sans"/>
@@ -815,7 +1053,7 @@
           <w:t>radiometric</w:t>
         </w:r>
       </w:ins>
-      <w:del w:id="21" w:author="Guislain Becu" w:date="2019-11-11T14:57:49Z">
+      <w:del w:id="35" w:author="Guislain Becu" w:date="2019-11-11T14:57:49Z">
         <w:r>
           <w:rPr>
             <w:rFonts w:eastAsia="Open Sans" w:cs="Open Sans" w:ascii="Open Sans" w:hAnsi="Open Sans"/>
@@ -1020,7 +1258,7 @@
         </w:rPr>
         <w:t>. The above-surface reference sensor was fixed on a steady tripod installed approximately 2 m above the ice surface and above all neighbouring camp features. Data processing and validation were performed using a protocol inspired by that of Smith1984, which is now used by several space agencies</w:t>
       </w:r>
-      <w:ins w:id="22" w:author="Guislain Becu" w:date="2019-11-11T14:58:15Z">
+      <w:ins w:id="36" w:author="Guislain Becu" w:date="2019-11-11T14:58:15Z">
         <w:r>
           <w:rPr>
             <w:rFonts w:eastAsia="Open Sans" w:cs="Open Sans" w:ascii="Open Sans" w:hAnsi="Open Sans"/>
@@ -1038,7 +1276,7 @@
         </w:rPr>
         <w:t xml:space="preserve">. Measurements were taken between 380 and 875 nm at 19 discrete spectral wavebands. Vertical profiles were usually </w:t>
       </w:r>
-      <w:ins w:id="23" w:author="Guislain Becu" w:date="2019-11-11T14:58:55Z">
+      <w:ins w:id="37" w:author="Guislain Becu" w:date="2019-11-11T14:58:55Z">
         <w:r>
           <w:rPr>
             <w:rFonts w:eastAsia="Open Sans" w:cs="Open Sans" w:ascii="Open Sans" w:hAnsi="Open Sans"/>
@@ -1048,7 +1286,7 @@
           <w:t>performed</w:t>
         </w:r>
       </w:ins>
-      <w:del w:id="24" w:author="Guislain Becu" w:date="2019-11-11T14:58:55Z">
+      <w:del w:id="38" w:author="Guislain Becu" w:date="2019-11-11T14:58:55Z">
         <w:r>
           <w:rPr>
             <w:rFonts w:eastAsia="Open Sans" w:cs="Open Sans" w:ascii="Open Sans" w:hAnsi="Open Sans"/>
@@ -1066,7 +1304,7 @@
         </w:rPr>
         <w:t xml:space="preserve"> in duplicates or triplicates. Time series of daily photosynthetically active radiation (PAR</w:t>
       </w:r>
-      <w:ins w:id="25" w:author="Guislain Becu" w:date="2019-11-11T14:59:50Z">
+      <w:ins w:id="39" w:author="Guislain Becu" w:date="2019-11-11T14:59:50Z">
         <w:r>
           <w:rPr>
             <w:rFonts w:eastAsia="Open Sans" w:cs="Open Sans" w:ascii="Open Sans" w:hAnsi="Open Sans"/>
@@ -1076,7 +1314,7 @@
           <w:t xml:space="preserve">, computed from the 19 spectral irradiance </w:t>
         </w:r>
       </w:ins>
-      <w:ins w:id="26" w:author="Philippe Massicotte" w:date="2019-11-18T11:18:57Z">
+      <w:ins w:id="40" w:author="Philippe Massicotte" w:date="2019-11-18T11:18:57Z">
         <w:r>
           <w:rPr>
             <w:rFonts w:eastAsia="Open Sans" w:cs="Open Sans" w:ascii="Open Sans" w:hAnsi="Open Sans"/>
@@ -1086,7 +1324,7 @@
           <w:t>values</w:t>
         </w:r>
       </w:ins>
-      <w:del w:id="27" w:author="Philippe Massicotte" w:date="2019-11-18T11:18:57Z">
+      <w:del w:id="41" w:author="Philippe Massicotte" w:date="2019-11-18T11:18:57Z">
         <w:r>
           <w:rPr>
             <w:rFonts w:eastAsia="Open Sans" w:cs="Open Sans" w:ascii="Open Sans" w:hAnsi="Open Sans"/>
@@ -1161,8 +1399,8 @@
         <w:pStyle w:val="Heading3"/>
         <w:rPr/>
       </w:pPr>
-      <w:bookmarkStart w:id="10" w:name="_8ii8wcjssw50"/>
-      <w:bookmarkEnd w:id="10"/>
+      <w:bookmarkStart w:id="26" w:name="_8ii8wcjssw50"/>
+      <w:bookmarkEnd w:id="26"/>
       <w:r>
         <w:rPr/>
         <w:t>Underwater photos and videos of ice bottom</w:t>
@@ -1170,11 +1408,10 @@
     </w:p>
     <w:p>
       <w:pPr>
-        <w:pStyle w:val="Normal1"/>
+        <w:pStyle w:val="LOnormal"/>
         <w:keepNext w:val="false"/>
         <w:keepLines w:val="false"/>
         <w:widowControl/>
-        <w:pBdr/>
         <w:shd w:val="clear" w:fill="auto"/>
         <w:spacing w:lineRule="auto" w:line="360" w:before="0" w:after="0"/>
         <w:ind w:left="0" w:right="0" w:hanging="0"/>
@@ -1199,8 +1436,8 @@
         <w:pStyle w:val="Heading3"/>
         <w:rPr/>
       </w:pPr>
-      <w:bookmarkStart w:id="11" w:name="_e9dwdopm52z9"/>
-      <w:bookmarkEnd w:id="11"/>
+      <w:bookmarkStart w:id="27" w:name="_e9dwdopm52z9"/>
+      <w:bookmarkEnd w:id="27"/>
       <w:r>
         <w:rPr/>
         <w:t>Irradiance measurements with TriOS</w:t>
@@ -1208,7 +1445,7 @@
     </w:p>
     <w:p>
       <w:pPr>
-        <w:pStyle w:val="Normal1"/>
+        <w:pStyle w:val="LOnormal"/>
         <w:spacing w:lineRule="auto" w:line="360"/>
         <w:jc w:val="both"/>
         <w:rPr>
@@ -1352,8 +1589,8 @@
         <w:jc w:val="both"/>
         <w:rPr/>
       </w:pPr>
-      <w:bookmarkStart w:id="12" w:name="_4v2w89wtpa6f"/>
-      <w:bookmarkEnd w:id="12"/>
+      <w:bookmarkStart w:id="28" w:name="_4v2w89wtpa6f"/>
+      <w:bookmarkEnd w:id="28"/>
       <w:r>
         <w:rPr/>
         <w:t>Inherent optical properties (IOP)</w:t>
@@ -1361,7 +1598,7 @@
     </w:p>
     <w:p>
       <w:pPr>
-        <w:pStyle w:val="Normal1"/>
+        <w:pStyle w:val="LOnormal"/>
         <w:spacing w:lineRule="auto" w:line="360" w:before="200" w:after="0"/>
         <w:jc w:val="both"/>
         <w:rPr>
@@ -1378,7 +1615,7 @@
         </w:rPr>
         <w:t xml:space="preserve">IOPs measurements were made using an optical frame equipped with the physical and bio-optical sensors that were factory calibrated before each field campaign. A Seabird SBE-9 CTD measured temperature, </w:t>
       </w:r>
-      <w:ins w:id="28" w:author="Philippe Massicotte" w:date="2019-11-15T13:48:32Z">
+      <w:ins w:id="42" w:author="Philippe Massicotte" w:date="2019-11-15T13:48:32Z">
         <w:r>
           <w:rPr>
             <w:rFonts w:eastAsia="Open Sans" w:cs="Open Sans" w:ascii="Open Sans" w:hAnsi="Open Sans"/>
@@ -1508,7 +1745,7 @@
         </w:rPr>
         <w:t xml:space="preserve">) between 440 and 870 nm. During both campaigns, pure water calibration was performed for the AC-S sensor on each sampling day and linear regression </w:t>
       </w:r>
-      <w:ins w:id="29" w:author="Guislain Becu" w:date="2019-11-11T15:01:48Z">
+      <w:ins w:id="43" w:author="Guislain Becu" w:date="2019-11-11T15:01:48Z">
         <w:r>
           <w:rPr>
             <w:rFonts w:eastAsia="Open Sans" w:cs="Open Sans" w:ascii="Open Sans" w:hAnsi="Open Sans"/>
@@ -1534,8 +1771,8 @@
         <w:jc w:val="both"/>
         <w:rPr/>
       </w:pPr>
-      <w:bookmarkStart w:id="13" w:name="_dhjau0osdbah"/>
-      <w:bookmarkEnd w:id="13"/>
+      <w:bookmarkStart w:id="29" w:name="_dhjau0osdbah"/>
+      <w:bookmarkEnd w:id="29"/>
       <w:r>
         <w:rPr/>
         <w:t>Other optical measurements</w:t>
@@ -1543,7 +1780,7 @@
     </w:p>
     <w:p>
       <w:pPr>
-        <w:pStyle w:val="Normal1"/>
+        <w:pStyle w:val="LOnormal"/>
         <w:spacing w:lineRule="auto" w:line="360" w:before="200" w:after="0"/>
         <w:jc w:val="both"/>
         <w:rPr>
@@ -1560,7 +1797,7 @@
         </w:rPr>
         <w:t xml:space="preserve">Other optical variables measured during both field campaigns included absorbance of particulate matter, absorbance of dissolved organic matter, snow and sea-ice transmittance, snow/ice hyperspectral and hyperangular hemispherical-directional-reflectance (Goyens2018) and surface spectral albedo </w:t>
       </w:r>
-      <w:ins w:id="30" w:author="Florent Domine" w:date="2019-10-09T20:47:04Z">
+      <w:ins w:id="44" w:author="Florent Domine" w:date="2019-10-09T20:47:04Z">
         <w:r>
           <w:rPr>
             <w:rFonts w:eastAsia="Open Sans" w:cs="Open Sans" w:ascii="Open Sans" w:hAnsi="Open Sans"/>
@@ -1570,7 +1807,7 @@
           <w:t>(</w:t>
         </w:r>
       </w:ins>
-      <w:ins w:id="31" w:author="Philippe Massicotte" w:date="2019-11-18T11:18:57Z">
+      <w:ins w:id="45" w:author="Philippe Massicotte" w:date="2019-11-18T11:18:57Z">
         <w:r>
           <w:rPr>
             <w:rFonts w:eastAsia="Open Sans" w:cs="Open Sans" w:ascii="Open Sans" w:hAnsi="Open Sans"/>
@@ -1580,7 +1817,7 @@
           <w:t>Verin et al., 2019, doi:10.5194/tc-2019-113</w:t>
         </w:r>
       </w:ins>
-      <w:del w:id="32" w:author="Philippe Massicotte" w:date="2019-11-18T11:18:57Z">
+      <w:del w:id="46" w:author="Philippe Massicotte" w:date="2019-11-18T11:18:57Z">
         <w:r>
           <w:rPr>
             <w:rFonts w:eastAsia="Open Sans" w:cs="Open Sans" w:ascii="Open Sans" w:hAnsi="Open Sans"/>
@@ -1590,7 +1827,7 @@
           <w:delText>Verin2019</w:delText>
         </w:r>
       </w:del>
-      <w:ins w:id="33" w:author="Florent Domine" w:date="2019-10-09T20:47:04Z">
+      <w:ins w:id="47" w:author="Florent Domine" w:date="2019-10-09T20:47:04Z">
         <w:r>
           <w:rPr>
             <w:rFonts w:eastAsia="Open Sans" w:cs="Open Sans" w:ascii="Open Sans" w:hAnsi="Open Sans"/>
@@ -1616,8 +1853,8 @@
         <w:jc w:val="both"/>
         <w:rPr/>
       </w:pPr>
-      <w:bookmarkStart w:id="14" w:name="_k11skhq725w2"/>
-      <w:bookmarkEnd w:id="14"/>
+      <w:bookmarkStart w:id="30" w:name="_k11skhq725w2"/>
+      <w:bookmarkEnd w:id="30"/>
       <w:r>
         <w:rPr/>
         <w:t>Nutrients</w:t>
@@ -1625,7 +1862,7 @@
     </w:p>
     <w:p>
       <w:pPr>
-        <w:pStyle w:val="Normal1"/>
+        <w:pStyle w:val="LOnormal"/>
         <w:spacing w:lineRule="auto" w:line="360"/>
         <w:jc w:val="both"/>
         <w:rPr>
@@ -1718,8 +1955,8 @@
         <w:jc w:val="both"/>
         <w:rPr/>
       </w:pPr>
-      <w:bookmarkStart w:id="15" w:name="_6attid1jtf8k"/>
-      <w:bookmarkEnd w:id="15"/>
+      <w:bookmarkStart w:id="31" w:name="_6attid1jtf8k"/>
+      <w:bookmarkEnd w:id="31"/>
       <w:r>
         <w:rPr/>
         <w:t>Bacteria and Phytoplankton</w:t>
@@ -1731,8 +1968,8 @@
         <w:spacing w:lineRule="auto" w:line="360"/>
         <w:rPr/>
       </w:pPr>
-      <w:bookmarkStart w:id="16" w:name="_caedgcqhgyy1"/>
-      <w:bookmarkEnd w:id="16"/>
+      <w:bookmarkStart w:id="32" w:name="_caedgcqhgyy1"/>
+      <w:bookmarkEnd w:id="32"/>
       <w:r>
         <w:rPr/>
         <w:t>Flow cytometry</w:t>
@@ -1740,7 +1977,7 @@
     </w:p>
     <w:p>
       <w:pPr>
-        <w:pStyle w:val="Normal1"/>
+        <w:pStyle w:val="LOnormal"/>
         <w:spacing w:lineRule="auto" w:line="360"/>
         <w:jc w:val="both"/>
         <w:rPr>
@@ -1816,8 +2053,8 @@
         <w:jc w:val="both"/>
         <w:rPr/>
       </w:pPr>
-      <w:bookmarkStart w:id="17" w:name="_46ke4txj5jj6"/>
-      <w:bookmarkEnd w:id="17"/>
+      <w:bookmarkStart w:id="33" w:name="_46ke4txj5jj6"/>
+      <w:bookmarkEnd w:id="33"/>
       <w:r>
         <w:rPr/>
         <w:t>Phytoplankton</w:t>
@@ -1830,8 +2067,8 @@
         <w:jc w:val="both"/>
         <w:rPr/>
       </w:pPr>
-      <w:bookmarkStart w:id="18" w:name="_39844yoi4ol4"/>
-      <w:bookmarkEnd w:id="18"/>
+      <w:bookmarkStart w:id="34" w:name="_39844yoi4ol4"/>
+      <w:bookmarkEnd w:id="34"/>
       <w:r>
         <w:rPr/>
         <w:t>Chlorophyll a</w:t>
@@ -1839,7 +2076,7 @@
     </w:p>
     <w:p>
       <w:pPr>
-        <w:pStyle w:val="Normal1"/>
+        <w:pStyle w:val="LOnormal"/>
         <w:spacing w:lineRule="auto" w:line="360" w:before="200" w:after="0"/>
         <w:ind w:left="0" w:hanging="0"/>
         <w:jc w:val="both"/>
@@ -2021,7 +2258,7 @@
     </w:p>
     <w:p>
       <w:pPr>
-        <w:pStyle w:val="Normal1"/>
+        <w:pStyle w:val="LOnormal"/>
         <w:spacing w:lineRule="auto" w:line="360" w:before="200" w:after="0"/>
         <w:ind w:left="0" w:hanging="0"/>
         <w:jc w:val="both"/>
@@ -2039,7 +2276,7 @@
         </w:rPr>
         <w:t xml:space="preserve">Primary production during the phytoplankton bloom was incompletely sampled in 2015, while in 2016 it was monitored from the onset under melting sea ice in May to its termination in July (Fig. 11). </w:t>
       </w:r>
-      <w:ins w:id="34" w:author="Philippe Massicotte" w:date="2019-11-18T13:34:10Z">
+      <w:ins w:id="48" w:author="Philippe Massicotte" w:date="2019-11-18T13:34:10Z">
         <w:r>
           <w:rPr>
             <w:rFonts w:eastAsia="Open Sans" w:cs="Open Sans" w:ascii="Open Sans" w:hAnsi="Open Sans"/>
@@ -2049,54 +2286,41 @@
           <w:t>Briefly, rates of carbon fixation (primary production), were measured using a dual 13C-15N isotopic technique (Raimbault1999). Water samples and ice melted was collected into three 600 ml polycarbonate bottles, previously rinsed with 10 % HCl, then with ultrapure Milli-Q water. Labelled 13C sodium bicarbonate (NaH13CO3 – 6 g, 250 mL-1</w:t>
         </w:r>
       </w:ins>
-      <w:del w:id="35" w:author="Philippe Massicotte" w:date="2019-11-18T11:18:57Z">
-        <w:r>
-          <w:rPr>
-            <w:rFonts w:eastAsia="Open Sans" w:cs="Open Sans" w:ascii="Open Sans" w:hAnsi="Open Sans"/>
-            <w:sz w:val="24"/>
-            <w:szCs w:val="24"/>
-            <w:vertAlign w:val="superscript"/>
-          </w:rPr>
-          <w:commentReference w:id="0"/>
-        </w:r>
-      </w:del>
-      <w:ins w:id="36" w:author="Philippe Massicotte" w:date="2019-11-18T13:34:10Z">
-        <w:r>
-          <w:rPr>
-            <w:rFonts w:eastAsia="Open Sans" w:cs="Open Sans" w:ascii="Open Sans" w:hAnsi="Open Sans"/>
-            <w:sz w:val="24"/>
-            <w:szCs w:val="24"/>
-          </w:rPr>
-          <w:t xml:space="preserve"> deionized water – 99 at % 13C, </w:t>
-        </w:r>
-      </w:ins>
-      <w:ins w:id="37" w:author="Philippe Massicotte" w:date="2019-11-18T13:34:10Z">
-        <w:bookmarkStart w:id="19" w:name="__UnoMark__1623_2264671298"/>
-        <w:bookmarkStart w:id="20" w:name="__UnoMark__1622_2264671298"/>
-        <w:bookmarkStart w:id="21" w:name="__UnoMark__1621_2264671298"/>
-        <w:bookmarkEnd w:id="19"/>
-        <w:bookmarkEnd w:id="20"/>
-        <w:bookmarkEnd w:id="21"/>
-        <w:r>
-          <w:rPr>
-            <w:rFonts w:eastAsia="Open Sans" w:cs="Open Sans" w:ascii="Open Sans" w:hAnsi="Open Sans"/>
-            <w:sz w:val="24"/>
-            <w:szCs w:val="24"/>
-          </w:rPr>
-          <w:t>EURISOTOP) was added to each bottle in order to obtain ≈ 9.7% final enrichment (0.5 mL/580 mL-1 seawater</w:t>
-        </w:r>
-      </w:ins>
-      <w:del w:id="38" w:author="Philippe Massicotte" w:date="2019-11-18T11:18:57Z">
-        <w:r>
-          <w:rPr>
-            <w:rFonts w:eastAsia="Open Sans" w:cs="Open Sans" w:ascii="Open Sans" w:hAnsi="Open Sans"/>
-            <w:sz w:val="24"/>
-            <w:szCs w:val="24"/>
-          </w:rPr>
-          <w:commentReference w:id="1"/>
-        </w:r>
-      </w:del>
-      <w:ins w:id="39" w:author="Philippe Massicotte" w:date="2019-11-18T13:34:10Z">
+      <w:r>
+        <w:rPr/>
+        <w:commentReference w:id="0"/>
+      </w:r>
+      <w:ins w:id="49" w:author="Philippe Massicotte" w:date="2019-11-18T13:34:10Z">
+        <w:r>
+          <w:rPr>
+            <w:rFonts w:eastAsia="Open Sans" w:cs="Open Sans" w:ascii="Open Sans" w:hAnsi="Open Sans"/>
+            <w:sz w:val="24"/>
+            <w:szCs w:val="24"/>
+          </w:rPr>
+          <w:t xml:space="preserve"> deionized water – 99 at % 13C,</w:t>
+        </w:r>
+      </w:ins>
+      <w:ins w:id="50" w:author="Philippe Massicotte" w:date="2019-11-18T13:34:10Z">
+        <w:bookmarkStart w:id="35" w:name="__UnoMark__1621_2264671298"/>
+        <w:bookmarkStart w:id="36" w:name="__UnoMark__1622_2264671298"/>
+        <w:bookmarkStart w:id="37" w:name="__UnoMark__1623_2264671298"/>
+        <w:bookmarkEnd w:id="35"/>
+        <w:bookmarkEnd w:id="36"/>
+        <w:bookmarkEnd w:id="37"/>
+        <w:r>
+          <w:rPr>
+            <w:rFonts w:eastAsia="Open Sans" w:cs="Open Sans" w:ascii="Open Sans" w:hAnsi="Open Sans"/>
+            <w:sz w:val="24"/>
+            <w:szCs w:val="24"/>
+          </w:rPr>
+          <w:t xml:space="preserve"> EURISOTOP) was added to each bottle in order to obtain ≈ 9.7% final enrichment (0.5 mL/580 mL-1 seawater</w:t>
+        </w:r>
+      </w:ins>
+      <w:r>
+        <w:rPr/>
+        <w:commentReference w:id="1"/>
+      </w:r>
+      <w:ins w:id="51" w:author="Philippe Massicotte" w:date="2019-11-18T13:34:10Z">
         <w:r>
           <w:rPr>
             <w:rFonts w:eastAsia="Open Sans" w:cs="Open Sans" w:ascii="Open Sans" w:hAnsi="Open Sans"/>
@@ -2282,8 +2506,8 @@
         <w:jc w:val="both"/>
         <w:rPr/>
       </w:pPr>
-      <w:bookmarkStart w:id="22" w:name="_2lkk59h7jw9s"/>
-      <w:bookmarkEnd w:id="22"/>
+      <w:bookmarkStart w:id="38" w:name="_2lkk59h7jw9s"/>
+      <w:bookmarkEnd w:id="38"/>
       <w:r>
         <w:rPr/>
         <w:t>Phytoplankton taxonomy</w:t>
@@ -2291,7 +2515,7 @@
     </w:p>
     <w:p>
       <w:pPr>
-        <w:pStyle w:val="Normal1"/>
+        <w:pStyle w:val="LOnormal"/>
         <w:spacing w:lineRule="auto" w:line="360" w:before="200" w:after="0"/>
         <w:jc w:val="both"/>
         <w:rPr/>
@@ -2375,7 +2599,7 @@
       <w:hyperlink r:id="rId6">
         <w:r>
           <w:rPr>
-            <w:rStyle w:val="ListLabel30"/>
+            <w:rStyle w:val="ListLabel11"/>
             <w:rFonts w:eastAsia="Open Sans" w:cs="Open Sans" w:ascii="Open Sans" w:hAnsi="Open Sans"/>
             <w:i/>
             <w:sz w:val="24"/>
@@ -2396,7 +2620,7 @@
       <w:hyperlink r:id="rId7">
         <w:r>
           <w:rPr>
-            <w:rStyle w:val="ListLabel30"/>
+            <w:rStyle w:val="ListLabel11"/>
             <w:rFonts w:eastAsia="Open Sans" w:cs="Open Sans" w:ascii="Open Sans" w:hAnsi="Open Sans"/>
             <w:i/>
             <w:sz w:val="24"/>
@@ -2458,8 +2682,8 @@
         <w:jc w:val="both"/>
         <w:rPr/>
       </w:pPr>
-      <w:bookmarkStart w:id="23" w:name="_fe3odvd4ojx6"/>
-      <w:bookmarkEnd w:id="23"/>
+      <w:bookmarkStart w:id="39" w:name="_fe3odvd4ojx6"/>
+      <w:bookmarkEnd w:id="39"/>
       <w:r>
         <w:rPr/>
         <w:t>Physiology of the phytoplankton community</w:t>
@@ -2467,7 +2691,7 @@
     </w:p>
     <w:p>
       <w:pPr>
-        <w:pStyle w:val="Normal1"/>
+        <w:pStyle w:val="LOnormal"/>
         <w:spacing w:lineRule="auto" w:line="360" w:before="200" w:after="0"/>
         <w:ind w:left="0" w:hanging="0"/>
         <w:jc w:val="both"/>
@@ -2505,7 +2729,7 @@
     </w:p>
     <w:p>
       <w:pPr>
-        <w:pStyle w:val="Normal1"/>
+        <w:pStyle w:val="LOnormal"/>
         <w:spacing w:lineRule="auto" w:line="360" w:before="200" w:after="0"/>
         <w:ind w:left="0" w:hanging="0"/>
         <w:jc w:val="center"/>
@@ -2526,7 +2750,7 @@
     </w:p>
     <w:p>
       <w:pPr>
-        <w:pStyle w:val="Normal1"/>
+        <w:pStyle w:val="LOnormal"/>
         <w:spacing w:lineRule="auto" w:line="360" w:before="200" w:after="0"/>
         <w:ind w:left="0" w:hanging="0"/>
         <w:jc w:val="both"/>
@@ -2581,7 +2805,7 @@
     </w:p>
     <w:p>
       <w:pPr>
-        <w:pStyle w:val="Normal1"/>
+        <w:pStyle w:val="LOnormal"/>
         <w:spacing w:lineRule="auto" w:line="360" w:before="200" w:after="0"/>
         <w:ind w:left="0" w:hanging="0"/>
         <w:jc w:val="both"/>
@@ -2777,8 +3001,8 @@
         <w:jc w:val="both"/>
         <w:rPr/>
       </w:pPr>
-      <w:bookmarkStart w:id="24" w:name="_mf002y5jscnd"/>
-      <w:bookmarkEnd w:id="24"/>
+      <w:bookmarkStart w:id="40" w:name="_mf002y5jscnd"/>
+      <w:bookmarkEnd w:id="40"/>
       <w:r>
         <w:rPr/>
         <w:t>Zooplankton</w:t>
@@ -2786,7 +3010,7 @@
     </w:p>
     <w:p>
       <w:pPr>
-        <w:pStyle w:val="Normal1"/>
+        <w:pStyle w:val="LOnormal"/>
         <w:spacing w:lineRule="auto" w:line="360" w:before="200" w:after="0"/>
         <w:ind w:left="0" w:hanging="0"/>
         <w:jc w:val="both"/>
@@ -2821,7 +3045,7 @@
         </w:rPr>
         <w:t>. The filtered volume was estimated by a KC Denmark flowmeter placed in the mouth of the 200 µm mesh net. Samples were preserved in 10% buffered formalin seawater solution for further taxonomic analyses. Classification and count of the 200 µm mesh net samples from both campaigns were performed using the zooscan by the PIQv team at l’Observatoire Océanographique de Villefranche</w:t>
       </w:r>
-      <w:ins w:id="41" w:author="Claudie Marec" w:date="2019-11-14T13:54:43Z">
+      <w:ins w:id="53" w:author="Claudie Marec" w:date="2019-11-14T13:54:43Z">
         <w:r>
           <w:rPr>
             <w:rFonts w:eastAsia="Open Sans" w:cs="Open Sans" w:ascii="Open Sans" w:hAnsi="Open Sans"/>
@@ -2842,7 +3066,7 @@
     </w:p>
     <w:p>
       <w:pPr>
-        <w:pStyle w:val="Normal1"/>
+        <w:pStyle w:val="LOnormal"/>
         <w:spacing w:lineRule="auto" w:line="360" w:before="200" w:after="0"/>
         <w:ind w:left="0" w:hanging="0"/>
         <w:jc w:val="both"/>
@@ -2919,8 +3143,8 @@
         <w:jc w:val="both"/>
         <w:rPr/>
       </w:pPr>
-      <w:bookmarkStart w:id="25" w:name="_zijm0ttaqeyc"/>
-      <w:bookmarkEnd w:id="25"/>
+      <w:bookmarkStart w:id="41" w:name="_zijm0ttaqeyc"/>
+      <w:bookmarkEnd w:id="41"/>
       <w:r>
         <w:rPr/>
         <w:t>Other data</w:t>
@@ -2928,7 +3152,7 @@
     </w:p>
     <w:p>
       <w:pPr>
-        <w:pStyle w:val="Normal1"/>
+        <w:pStyle w:val="LOnormal"/>
         <w:spacing w:lineRule="auto" w:line="360" w:before="200" w:after="0"/>
         <w:ind w:left="0" w:hanging="0"/>
         <w:jc w:val="both"/>
@@ -2954,8 +3178,8 @@
         <w:jc w:val="both"/>
         <w:rPr/>
       </w:pPr>
-      <w:bookmarkStart w:id="26" w:name="_k8ywbho5t42j"/>
-      <w:bookmarkEnd w:id="26"/>
+      <w:bookmarkStart w:id="42" w:name="_k8ywbho5t42j"/>
+      <w:bookmarkEnd w:id="42"/>
       <w:r>
         <w:rPr/>
         <w:t>Data availability</w:t>
@@ -2963,7 +3187,7 @@
     </w:p>
     <w:p>
       <w:pPr>
-        <w:pStyle w:val="Normal1"/>
+        <w:pStyle w:val="LOnormal"/>
         <w:spacing w:lineRule="auto" w:line="360" w:before="200" w:after="0"/>
         <w:ind w:left="0" w:hanging="0"/>
         <w:jc w:val="both"/>
@@ -2980,7 +3204,7 @@
       <w:hyperlink r:id="rId8">
         <w:r>
           <w:rPr>
-            <w:rStyle w:val="ListLabel28"/>
+            <w:rStyle w:val="ListLabel10"/>
             <w:rFonts w:eastAsia="Open Sans" w:cs="Open Sans" w:ascii="Open Sans" w:hAnsi="Open Sans"/>
             <w:color w:val="1155CC"/>
             <w:sz w:val="24"/>
@@ -3001,7 +3225,7 @@
       <w:hyperlink r:id="rId9">
         <w:r>
           <w:rPr>
-            <w:rStyle w:val="ListLabel28"/>
+            <w:rStyle w:val="ListLabel10"/>
             <w:rFonts w:eastAsia="Open Sans" w:cs="Open Sans" w:ascii="Open Sans" w:hAnsi="Open Sans"/>
             <w:color w:val="1155CC"/>
             <w:sz w:val="24"/>
@@ -3029,8 +3253,8 @@
           <w:szCs w:val="24"/>
         </w:rPr>
       </w:pPr>
-      <w:bookmarkStart w:id="27" w:name="_61aleh1h447x"/>
-      <w:bookmarkEnd w:id="27"/>
+      <w:bookmarkStart w:id="43" w:name="_61aleh1h447x"/>
+      <w:bookmarkEnd w:id="43"/>
       <w:r>
         <w:rPr/>
         <w:t>Recommendations and lessons learned</w:t>
@@ -3038,7 +3262,7 @@
     </w:p>
     <w:p>
       <w:pPr>
-        <w:pStyle w:val="Normal1"/>
+        <w:pStyle w:val="LOnormal"/>
         <w:spacing w:lineRule="auto" w:line="360" w:before="200" w:after="0"/>
         <w:ind w:left="0" w:hanging="0"/>
         <w:jc w:val="both"/>
@@ -3062,8 +3286,8 @@
         <w:pStyle w:val="Heading1"/>
         <w:rPr/>
       </w:pPr>
-      <w:bookmarkStart w:id="28" w:name="_8cr46bu71xom"/>
-      <w:bookmarkEnd w:id="28"/>
+      <w:bookmarkStart w:id="44" w:name="_8cr46bu71xom"/>
+      <w:bookmarkEnd w:id="44"/>
       <w:r>
         <w:rPr/>
         <w:t>Conclusions</w:t>
@@ -3071,7 +3295,7 @@
     </w:p>
     <w:p>
       <w:pPr>
-        <w:pStyle w:val="Normal1"/>
+        <w:pStyle w:val="LOnormal"/>
         <w:spacing w:lineRule="auto" w:line="360" w:before="200" w:after="0"/>
         <w:jc w:val="both"/>
         <w:rPr>
@@ -3113,8 +3337,8 @@
         <w:jc w:val="both"/>
         <w:rPr/>
       </w:pPr>
-      <w:bookmarkStart w:id="29" w:name="_1ckmxvfohw9y"/>
-      <w:bookmarkEnd w:id="29"/>
+      <w:bookmarkStart w:id="45" w:name="_1ckmxvfohw9y"/>
+      <w:bookmarkEnd w:id="45"/>
       <w:r>
         <w:rPr/>
         <w:t>Author contribution</w:t>
@@ -3122,7 +3346,7 @@
     </w:p>
     <w:p>
       <w:pPr>
-        <w:pStyle w:val="Normal1"/>
+        <w:pStyle w:val="LOnormal"/>
         <w:numPr>
           <w:ilvl w:val="0"/>
           <w:numId w:val="1"/>
@@ -3145,7 +3369,7 @@
         </w:rPr>
         <w:t xml:space="preserve">Ghislain Picard </w:t>
       </w:r>
-      <w:ins w:id="42" w:author="Florent Domine" w:date="2019-10-09T20:49:45Z">
+      <w:ins w:id="54" w:author="Florent Domine" w:date="2019-10-09T20:49:45Z">
         <w:r>
           <w:rPr>
             <w:rFonts w:eastAsia="Open Sans" w:cs="Open Sans" w:ascii="Open Sans" w:hAnsi="Open Sans"/>
@@ -3163,7 +3387,7 @@
         </w:rPr>
         <w:t>designed the snow optical measurements</w:t>
       </w:r>
-      <w:ins w:id="43" w:author="Florent Domine" w:date="2019-10-09T20:50:00Z">
+      <w:ins w:id="55" w:author="Florent Domine" w:date="2019-10-09T20:50:00Z">
         <w:r>
           <w:rPr>
             <w:rFonts w:eastAsia="Open Sans" w:cs="Open Sans" w:ascii="Open Sans" w:hAnsi="Open Sans"/>
@@ -3181,7 +3405,7 @@
         </w:rPr>
         <w:t xml:space="preserve"> </w:t>
       </w:r>
-      <w:del w:id="44" w:author="Florent Domine" w:date="2019-10-09T20:50:09Z">
+      <w:del w:id="56" w:author="Florent Domine" w:date="2019-10-09T20:50:09Z">
         <w:r>
           <w:rPr>
             <w:rFonts w:eastAsia="Open Sans" w:cs="Open Sans" w:ascii="Open Sans" w:hAnsi="Open Sans"/>
@@ -3199,7 +3423,7 @@
         </w:rPr>
         <w:t xml:space="preserve">participated in the 2015 campaign along with Gauthier Verin who </w:t>
       </w:r>
-      <w:ins w:id="45" w:author="Florent Domine" w:date="2019-10-09T20:50:17Z">
+      <w:ins w:id="57" w:author="Florent Domine" w:date="2019-10-09T20:50:17Z">
         <w:r>
           <w:rPr>
             <w:rFonts w:eastAsia="Open Sans" w:cs="Open Sans" w:ascii="Open Sans" w:hAnsi="Open Sans"/>
@@ -3209,7 +3433,7 @@
           <w:t>performed</w:t>
         </w:r>
       </w:ins>
-      <w:del w:id="46" w:author="Florent Domine" w:date="2019-10-09T20:50:17Z">
+      <w:del w:id="58" w:author="Florent Domine" w:date="2019-10-09T20:50:17Z">
         <w:r>
           <w:rPr>
             <w:rFonts w:eastAsia="Open Sans" w:cs="Open Sans" w:ascii="Open Sans" w:hAnsi="Open Sans"/>
@@ -3230,7 +3454,7 @@
     </w:p>
     <w:p>
       <w:pPr>
-        <w:pStyle w:val="Normal1"/>
+        <w:pStyle w:val="LOnormal"/>
         <w:numPr>
           <w:ilvl w:val="0"/>
           <w:numId w:val="1"/>
@@ -3256,7 +3480,7 @@
     </w:p>
     <w:p>
       <w:pPr>
-        <w:pStyle w:val="Normal1"/>
+        <w:pStyle w:val="LOnormal"/>
         <w:numPr>
           <w:ilvl w:val="0"/>
           <w:numId w:val="1"/>
@@ -3282,7 +3506,7 @@
     </w:p>
     <w:p>
       <w:pPr>
-        <w:pStyle w:val="Normal1"/>
+        <w:pStyle w:val="LOnormal"/>
         <w:numPr>
           <w:ilvl w:val="0"/>
           <w:numId w:val="1"/>
@@ -3308,7 +3532,7 @@
     </w:p>
     <w:p>
       <w:pPr>
-        <w:pStyle w:val="Normal1"/>
+        <w:pStyle w:val="LOnormal"/>
         <w:numPr>
           <w:ilvl w:val="0"/>
           <w:numId w:val="1"/>
@@ -3334,7 +3558,7 @@
     </w:p>
     <w:p>
       <w:pPr>
-        <w:pStyle w:val="Normal1"/>
+        <w:pStyle w:val="LOnormal"/>
         <w:numPr>
           <w:ilvl w:val="0"/>
           <w:numId w:val="1"/>
@@ -3360,7 +3584,7 @@
     </w:p>
     <w:p>
       <w:pPr>
-        <w:pStyle w:val="Normal1"/>
+        <w:pStyle w:val="LOnormal"/>
         <w:numPr>
           <w:ilvl w:val="0"/>
           <w:numId w:val="1"/>
@@ -3386,7 +3610,7 @@
     </w:p>
     <w:p>
       <w:pPr>
-        <w:pStyle w:val="Normal1"/>
+        <w:pStyle w:val="LOnormal"/>
         <w:numPr>
           <w:ilvl w:val="0"/>
           <w:numId w:val="1"/>
@@ -3412,7 +3636,7 @@
     </w:p>
     <w:p>
       <w:pPr>
-        <w:pStyle w:val="Normal1"/>
+        <w:pStyle w:val="LOnormal"/>
         <w:numPr>
           <w:ilvl w:val="0"/>
           <w:numId w:val="1"/>
@@ -3437,7 +3661,7 @@
     </w:p>
     <w:p>
       <w:pPr>
-        <w:pStyle w:val="Normal1"/>
+        <w:pStyle w:val="LOnormal"/>
         <w:numPr>
           <w:ilvl w:val="0"/>
           <w:numId w:val="1"/>
@@ -3459,7 +3683,7 @@
         </w:rPr>
         <w:t>Atsushi Matsuoka and Annick Bricaud wrote the protocols for both CDOM and particulate absorption</w:t>
       </w:r>
-      <w:del w:id="47" w:author="Jens Ehn" w:date="2019-11-11T18:02:25Z">
+      <w:del w:id="59" w:author="Jens Ehn" w:date="2019-11-11T18:02:25Z">
         <w:r>
           <w:rPr>
             <w:rFonts w:eastAsia="Open Sans" w:cs="Open Sans" w:ascii="Open Sans" w:hAnsi="Open Sans"/>
@@ -3477,7 +3701,7 @@
         </w:rPr>
         <w:t xml:space="preserve">. For aCDOM, Atsushi Matsuoka, Joannie Ferland, Marie-Hélène Forget, Erin Reimer, and Pierre-Luc Grondin contributed to the measurements. For ap, Atsushi Matsuoka, Céline Dimier, Léo Lacour, Joséphine Ras, Mathieu Ardyna, Henry Bittig, Blanche St-Béat and Thomas Lacour contributed to the measurements. In 2015, particulate spectral absorption was also </w:t>
       </w:r>
-      <w:ins w:id="48" w:author="Jens Ehn" w:date="2019-11-11T18:04:13Z">
+      <w:ins w:id="60" w:author="Jens Ehn" w:date="2019-11-11T18:04:13Z">
         <w:r>
           <w:rPr>
             <w:rFonts w:eastAsia="Open Sans" w:cs="Open Sans" w:ascii="Open Sans" w:hAnsi="Open Sans"/>
@@ -3487,7 +3711,7 @@
           <w:t xml:space="preserve">measured </w:t>
         </w:r>
       </w:ins>
-      <w:del w:id="49" w:author="Jens Ehn" w:date="2019-11-11T18:04:13Z">
+      <w:del w:id="61" w:author="Jens Ehn" w:date="2019-11-11T18:04:13Z">
         <w:r>
           <w:rPr>
             <w:rFonts w:eastAsia="Open Sans" w:cs="Open Sans" w:ascii="Open Sans" w:hAnsi="Open Sans"/>
@@ -3508,7 +3732,7 @@
     </w:p>
     <w:p>
       <w:pPr>
-        <w:pStyle w:val="Normal1"/>
+        <w:pStyle w:val="LOnormal"/>
         <w:numPr>
           <w:ilvl w:val="0"/>
           <w:numId w:val="1"/>
@@ -3533,7 +3757,7 @@
     </w:p>
     <w:p>
       <w:pPr>
-        <w:pStyle w:val="Normal1"/>
+        <w:pStyle w:val="LOnormal"/>
         <w:numPr>
           <w:ilvl w:val="0"/>
           <w:numId w:val="1"/>
@@ -3559,7 +3783,7 @@
     </w:p>
     <w:p>
       <w:pPr>
-        <w:pStyle w:val="Normal1"/>
+        <w:pStyle w:val="LOnormal"/>
         <w:numPr>
           <w:ilvl w:val="0"/>
           <w:numId w:val="1"/>
@@ -3585,7 +3809,7 @@
     </w:p>
     <w:p>
       <w:pPr>
-        <w:pStyle w:val="Normal1"/>
+        <w:pStyle w:val="LOnormal"/>
         <w:numPr>
           <w:ilvl w:val="0"/>
           <w:numId w:val="1"/>
@@ -3611,7 +3835,7 @@
     </w:p>
     <w:p>
       <w:pPr>
-        <w:pStyle w:val="Normal1"/>
+        <w:pStyle w:val="LOnormal"/>
         <w:numPr>
           <w:ilvl w:val="0"/>
           <w:numId w:val="1"/>
@@ -3637,7 +3861,7 @@
     </w:p>
     <w:p>
       <w:pPr>
-        <w:pStyle w:val="Normal1"/>
+        <w:pStyle w:val="LOnormal"/>
         <w:numPr>
           <w:ilvl w:val="0"/>
           <w:numId w:val="1"/>
@@ -3663,7 +3887,7 @@
     </w:p>
     <w:p>
       <w:pPr>
-        <w:pStyle w:val="Normal1"/>
+        <w:pStyle w:val="LOnormal"/>
         <w:numPr>
           <w:ilvl w:val="0"/>
           <w:numId w:val="1"/>
@@ -3673,7 +3897,7 @@
         <w:jc w:val="both"/>
         <w:rPr>
           <w:rFonts w:ascii="Open Sans" w:hAnsi="Open Sans" w:eastAsia="Open Sans" w:cs="Open Sans"/>
-          <w:ins w:id="50" w:author="Philippe Massicotte" w:date="2019-09-20T13:05:38Z"/>
+          <w:ins w:id="62" w:author="Philippe Massicotte" w:date="2019-09-20T13:05:38Z"/>
           <w:sz w:val="24"/>
           <w:szCs w:val="24"/>
           <w:u w:val="none"/>
@@ -3690,7 +3914,7 @@
     </w:p>
     <w:p>
       <w:pPr>
-        <w:pStyle w:val="Normal1"/>
+        <w:pStyle w:val="LOnormal"/>
         <w:numPr>
           <w:ilvl w:val="0"/>
           <w:numId w:val="1"/>
@@ -3700,13 +3924,13 @@
         <w:jc w:val="both"/>
         <w:rPr>
           <w:rFonts w:ascii="Open Sans" w:hAnsi="Open Sans" w:eastAsia="Open Sans" w:cs="Open Sans"/>
-          <w:ins w:id="54" w:author="Philippe Massicotte" w:date="2019-09-20T13:05:38Z"/>
+          <w:ins w:id="66" w:author="Philippe Massicotte" w:date="2019-09-20T13:05:38Z"/>
           <w:sz w:val="24"/>
           <w:szCs w:val="24"/>
           <w:u w:val="none"/>
         </w:rPr>
       </w:pPr>
-      <w:ins w:id="51" w:author="Philippe Massicotte" w:date="2019-09-20T13:05:38Z">
+      <w:ins w:id="63" w:author="Philippe Massicotte" w:date="2019-09-20T13:05:38Z">
         <w:r>
           <w:rPr>
             <w:rFonts w:eastAsia="Open Sans" w:cs="Open Sans" w:ascii="Open Sans" w:hAnsi="Open Sans"/>
@@ -3716,7 +3940,7 @@
           <w:t>Catherine Schmechtig, the LEFE-CYBER database manager is warmly thank for her efficient</w:t>
         </w:r>
       </w:ins>
-      <w:del w:id="52" w:author="Philippe Massicotte" w:date="2019-11-18T11:18:57Z">
+      <w:del w:id="64" w:author="Philippe Massicotte" w:date="2019-11-18T11:18:57Z">
         <w:r>
           <w:rPr>
             <w:rFonts w:eastAsia="Open Sans" w:cs="Open Sans" w:ascii="Open Sans" w:hAnsi="Open Sans"/>
@@ -3726,7 +3950,7 @@
           <w:delText>acknowledged for her</w:delText>
         </w:r>
       </w:del>
-      <w:ins w:id="53" w:author="Philippe Massicotte" w:date="2019-09-20T13:05:38Z">
+      <w:ins w:id="65" w:author="Philippe Massicotte" w:date="2019-09-20T13:05:38Z">
         <w:r>
           <w:rPr>
             <w:rFonts w:eastAsia="Open Sans" w:cs="Open Sans" w:ascii="Open Sans" w:hAnsi="Open Sans"/>
@@ -3739,7 +3963,7 @@
     </w:p>
     <w:p>
       <w:pPr>
-        <w:pStyle w:val="Normal1"/>
+        <w:pStyle w:val="LOnormal"/>
         <w:numPr>
           <w:ilvl w:val="0"/>
           <w:numId w:val="1"/>
@@ -3749,12 +3973,12 @@
         <w:jc w:val="both"/>
         <w:rPr>
           <w:rFonts w:ascii="Open Sans" w:hAnsi="Open Sans" w:eastAsia="Open Sans" w:cs="Open Sans"/>
-          <w:ins w:id="59" w:author="M Tragin" w:date="2019-11-12T09:09:33Z"/>
-          <w:sz w:val="24"/>
-          <w:szCs w:val="24"/>
-        </w:rPr>
-      </w:pPr>
-      <w:ins w:id="55" w:author="Philippe Massicotte" w:date="2019-09-20T13:05:38Z">
+          <w:ins w:id="71" w:author="M Tragin" w:date="2019-11-12T09:09:33Z"/>
+          <w:sz w:val="24"/>
+          <w:szCs w:val="24"/>
+        </w:rPr>
+      </w:pPr>
+      <w:ins w:id="67" w:author="Philippe Massicotte" w:date="2019-09-20T13:05:38Z">
         <w:r>
           <w:rPr>
             <w:rFonts w:eastAsia="Open Sans" w:cs="Open Sans" w:ascii="Open Sans" w:hAnsi="Open Sans"/>
@@ -3764,7 +3988,7 @@
           <w:t xml:space="preserve">Florent Domine designed the snow specific surface area measurements and participated in the 2015 campaign along with Gauthier Verin who </w:t>
         </w:r>
       </w:ins>
-      <w:ins w:id="56" w:author="Florent Domine" w:date="2019-10-09T20:48:25Z">
+      <w:ins w:id="68" w:author="Florent Domine" w:date="2019-10-09T20:48:25Z">
         <w:r>
           <w:rPr>
             <w:rFonts w:eastAsia="Open Sans" w:cs="Open Sans" w:ascii="Open Sans" w:hAnsi="Open Sans"/>
@@ -3774,7 +3998,7 @@
           <w:t>performed</w:t>
         </w:r>
       </w:ins>
-      <w:del w:id="57" w:author="Florent Domine" w:date="2019-10-09T20:48:25Z">
+      <w:del w:id="69" w:author="Florent Domine" w:date="2019-10-09T20:48:25Z">
         <w:r>
           <w:rPr>
             <w:rFonts w:eastAsia="Open Sans" w:cs="Open Sans" w:ascii="Open Sans" w:hAnsi="Open Sans"/>
@@ -3784,7 +4008,7 @@
           <w:delText>sampled</w:delText>
         </w:r>
       </w:del>
-      <w:ins w:id="58" w:author="Philippe Massicotte" w:date="2019-09-20T13:05:38Z">
+      <w:ins w:id="70" w:author="Philippe Massicotte" w:date="2019-09-20T13:05:38Z">
         <w:r>
           <w:rPr>
             <w:rFonts w:eastAsia="Open Sans" w:cs="Open Sans" w:ascii="Open Sans" w:hAnsi="Open Sans"/>
@@ -3797,7 +4021,7 @@
     </w:p>
     <w:p>
       <w:pPr>
-        <w:pStyle w:val="Normal1"/>
+        <w:pStyle w:val="LOnormal"/>
         <w:numPr>
           <w:ilvl w:val="0"/>
           <w:numId w:val="1"/>
@@ -3807,12 +4031,12 @@
         <w:jc w:val="both"/>
         <w:rPr>
           <w:rFonts w:ascii="Open Sans" w:hAnsi="Open Sans" w:eastAsia="Open Sans" w:cs="Open Sans"/>
-          <w:ins w:id="66" w:author="Anonymous" w:date="2019-11-12T15:21:59Z"/>
-          <w:sz w:val="24"/>
-          <w:szCs w:val="24"/>
-        </w:rPr>
-      </w:pPr>
-      <w:ins w:id="60" w:author="Daniel Vaulot" w:date="2019-11-15T11:58:21Z">
+          <w:ins w:id="78" w:author="Anonymous" w:date="2019-11-12T15:21:59Z"/>
+          <w:sz w:val="24"/>
+          <w:szCs w:val="24"/>
+        </w:rPr>
+      </w:pPr>
+      <w:ins w:id="72" w:author="Daniel Vaulot" w:date="2019-11-15T11:58:21Z">
         <w:r>
           <w:rPr>
             <w:rFonts w:eastAsia="Open Sans" w:cs="Open Sans" w:ascii="Open Sans" w:hAnsi="Open Sans"/>
@@ -3822,7 +4046,7 @@
           <w:t xml:space="preserve">Daniel Vaulot, Adriana Lopes dos Santos, Ian Probert and Priscillia Gourvil sampled at the ice camp for flow cytometry, phytoplankton cultures and molecular biology.  Catherine Gérikas, Adriana Lopes dos Santos, Priscillia Gourvil and Florence Le Gall established phytoplankton culture isolates.  </w:t>
         </w:r>
       </w:ins>
-      <w:ins w:id="61" w:author="M Tragin" w:date="2019-11-12T09:09:33Z">
+      <w:ins w:id="73" w:author="M Tragin" w:date="2019-11-12T09:09:33Z">
         <w:r>
           <w:rPr>
             <w:rFonts w:eastAsia="Open Sans" w:cs="Open Sans" w:ascii="Open Sans" w:hAnsi="Open Sans"/>
@@ -3832,7 +4056,7 @@
           <w:t xml:space="preserve">Dominique Marie and Margot Tragin performed flow cytometry measurements </w:t>
         </w:r>
       </w:ins>
-      <w:del w:id="62" w:author="Daniel Vaulot" w:date="2019-11-15T11:56:15Z">
+      <w:del w:id="74" w:author="Daniel Vaulot" w:date="2019-11-15T11:56:15Z">
         <w:r>
           <w:rPr>
             <w:rFonts w:eastAsia="Open Sans" w:cs="Open Sans" w:ascii="Open Sans" w:hAnsi="Open Sans"/>
@@ -3842,7 +4066,7 @@
           <w:delText xml:space="preserve">and cytogram analyses of </w:delText>
         </w:r>
       </w:del>
-      <w:ins w:id="63" w:author="Daniel Vaulot" w:date="2019-11-15T11:56:37Z">
+      <w:ins w:id="75" w:author="Daniel Vaulot" w:date="2019-11-15T11:56:37Z">
         <w:r>
           <w:rPr>
             <w:rFonts w:eastAsia="Open Sans" w:cs="Open Sans" w:ascii="Open Sans" w:hAnsi="Open Sans"/>
@@ -3852,7 +4076,7 @@
           <w:t xml:space="preserve">for the </w:t>
         </w:r>
       </w:ins>
-      <w:ins w:id="64" w:author="M Tragin" w:date="2019-11-12T09:09:33Z">
+      <w:ins w:id="76" w:author="M Tragin" w:date="2019-11-12T09:09:33Z">
         <w:r>
           <w:rPr>
             <w:rFonts w:eastAsia="Open Sans" w:cs="Open Sans" w:ascii="Open Sans" w:hAnsi="Open Sans"/>
@@ -3862,7 +4086,7 @@
           <w:t>2015 and 2016 ice camp samples.</w:t>
         </w:r>
       </w:ins>
-      <w:ins w:id="65" w:author="Daniel Vaulot" w:date="2019-11-15T12:00:51Z">
+      <w:ins w:id="77" w:author="Daniel Vaulot" w:date="2019-11-15T12:00:51Z">
         <w:r>
           <w:rPr>
             <w:rFonts w:eastAsia="Open Sans" w:cs="Open Sans" w:ascii="Open Sans" w:hAnsi="Open Sans"/>
@@ -3875,7 +4099,7 @@
     </w:p>
     <w:p>
       <w:pPr>
-        <w:pStyle w:val="Normal1"/>
+        <w:pStyle w:val="LOnormal"/>
         <w:numPr>
           <w:ilvl w:val="0"/>
           <w:numId w:val="1"/>
@@ -3896,7 +4120,7 @@
           <w:szCs w:val="24"/>
         </w:rPr>
       </w:pPr>
-      <w:ins w:id="67" w:author="Anonymous" w:date="2019-11-12T15:21:59Z">
+      <w:ins w:id="79" w:author="Anonymous" w:date="2019-11-12T15:21:59Z">
         <w:r>
           <w:rPr>
             <w:rFonts w:eastAsia="Open Sans" w:cs="Open Sans" w:ascii="Open Sans" w:hAnsi="Open Sans"/>
@@ -3906,7 +4130,7 @@
           <w:t xml:space="preserve">Fabien Joux and </w:t>
         </w:r>
       </w:ins>
-      <w:ins w:id="68" w:author="Anonymous" w:date="2019-11-12T15:22:05Z">
+      <w:ins w:id="80" w:author="Anonymous" w:date="2019-11-12T15:22:05Z">
         <w:r>
           <w:rPr>
             <w:rFonts w:eastAsia="Open Sans" w:cs="Open Sans" w:ascii="Open Sans" w:hAnsi="Open Sans"/>
@@ -3916,7 +4140,7 @@
           <w:t xml:space="preserve">Virginie Galindo </w:t>
         </w:r>
       </w:ins>
-      <w:ins w:id="69" w:author="Anonymous" w:date="2019-11-12T15:22:20Z">
+      <w:ins w:id="81" w:author="Anonymous" w:date="2019-11-12T15:22:20Z">
         <w:r>
           <w:rPr>
             <w:rFonts w:eastAsia="Open Sans" w:cs="Open Sans" w:ascii="Open Sans" w:hAnsi="Open Sans"/>
@@ -3926,7 +4150,7 @@
           <w:t xml:space="preserve">measured the bacterial production </w:t>
         </w:r>
       </w:ins>
-      <w:ins w:id="70" w:author="Anonymous" w:date="2019-11-12T15:23:52Z">
+      <w:ins w:id="82" w:author="Anonymous" w:date="2019-11-12T15:23:52Z">
         <w:r>
           <w:rPr>
             <w:rFonts w:eastAsia="Open Sans" w:cs="Open Sans" w:ascii="Open Sans" w:hAnsi="Open Sans"/>
@@ -3936,7 +4160,7 @@
           <w:t>during the 2016 ice camp</w:t>
         </w:r>
       </w:ins>
-      <w:ins w:id="71" w:author="Anonymous" w:date="2019-11-12T15:24:00Z">
+      <w:ins w:id="83" w:author="Anonymous" w:date="2019-11-12T15:24:00Z">
         <w:r>
           <w:rPr>
             <w:rFonts w:eastAsia="Open Sans" w:cs="Open Sans" w:ascii="Open Sans" w:hAnsi="Open Sans"/>
@@ -3954,8 +4178,8 @@
         <w:jc w:val="both"/>
         <w:rPr/>
       </w:pPr>
-      <w:bookmarkStart w:id="30" w:name="_eibemlsq5akb"/>
-      <w:bookmarkEnd w:id="30"/>
+      <w:bookmarkStart w:id="46" w:name="_eibemlsq5akb"/>
+      <w:bookmarkEnd w:id="46"/>
       <w:r>
         <w:rPr/>
         <w:t>Acknowledgments</w:t>
@@ -3963,7 +4187,7 @@
     </w:p>
     <w:p>
       <w:pPr>
-        <w:pStyle w:val="Normal1"/>
+        <w:pStyle w:val="LOnormal"/>
         <w:spacing w:lineRule="auto" w:line="360" w:before="200" w:after="0"/>
         <w:ind w:left="0" w:hanging="0"/>
         <w:jc w:val="both"/>
@@ -3977,7 +4201,7 @@
         </w:rPr>
         <w:t>The GreenEdge project is funded by the following French and Canadian programs and agencies: ANR (Contract #111112), CNES (project #131425), IPEV (project #1164), CSA, Fondation Total, ArcticNet, LEFE and the French Arctic Initiative (GreenEdge project). This project would not have been possible without the support of the Hamlet of Qikiqtarjuaq and the members of the community as well as the Inuksuit School and its Principal Jacqueline Arsenault. The project was conducted under the scientific coordination of the Canada Excellence Research Chair in Remote Sensing of Canada's new Arctic frontier and the CNRS &amp; Université Laval Takuvik Joint International laboratory (UMI3376). The field campaign was successful thanks to the contribution of A. Wells, M. Benoît-Gagné, and E. Devred from the Takuvik laboratory as well as R. Hodgson from the University of Manitoba. Pascale Bouruet-Aubertot and Yannis Cuypers who provided the SCAMP and contributed to the processing, quality control, analysis and interpretation of the data. We also thank Michel Gosselin, Québec-Océan, the CCGS Amundsen and the Polar Continental Shelf Program for their in-kind contribution to the logistic and scientific equipment. Thanks to Etienne Ouellet for IT support and data infrastructure management.</w:t>
       </w:r>
-      <w:ins w:id="72" w:author="Philippe Massicotte" w:date="2019-09-25T17:51:30Z">
+      <w:ins w:id="84" w:author="Philippe Massicotte" w:date="2019-09-25T17:51:30Z">
         <w:r>
           <w:rPr>
             <w:rFonts w:eastAsia="Open Sans" w:cs="Open Sans" w:ascii="Open Sans" w:hAnsi="Open Sans"/>
@@ -4111,6 +4335,7 @@
         <w:rFonts w:ascii="Wingdings" w:hAnsi="Wingdings" w:cs="Wingdings" w:hint="default"/>
         <w:sz w:val="24"/>
         <w:u w:val="none"/>
+        <w:rFonts w:cs="Wingdings"/>
       </w:rPr>
     </w:lvl>
     <w:lvl w:ilvl="1">
@@ -4124,6 +4349,7 @@
       <w:rPr>
         <w:rFonts w:ascii="Wingdings 2" w:hAnsi="Wingdings 2" w:cs="Wingdings 2" w:hint="default"/>
         <w:u w:val="none"/>
+        <w:rFonts w:cs="Wingdings 2"/>
       </w:rPr>
     </w:lvl>
     <w:lvl w:ilvl="2">
@@ -4137,6 +4363,7 @@
       <w:rPr>
         <w:rFonts w:ascii="OpenSymbol" w:hAnsi="OpenSymbol" w:cs="OpenSymbol" w:hint="default"/>
         <w:u w:val="none"/>
+        <w:rFonts w:cs="OpenSymbol"/>
       </w:rPr>
     </w:lvl>
     <w:lvl w:ilvl="3">
@@ -4150,6 +4377,7 @@
       <w:rPr>
         <w:rFonts w:ascii="Wingdings" w:hAnsi="Wingdings" w:cs="Wingdings" w:hint="default"/>
         <w:u w:val="none"/>
+        <w:rFonts w:cs="Wingdings"/>
       </w:rPr>
     </w:lvl>
     <w:lvl w:ilvl="4">
@@ -4163,6 +4391,7 @@
       <w:rPr>
         <w:rFonts w:ascii="Wingdings 2" w:hAnsi="Wingdings 2" w:cs="Wingdings 2" w:hint="default"/>
         <w:u w:val="none"/>
+        <w:rFonts w:cs="Wingdings 2"/>
       </w:rPr>
     </w:lvl>
     <w:lvl w:ilvl="5">
@@ -4176,6 +4405,7 @@
       <w:rPr>
         <w:rFonts w:ascii="OpenSymbol" w:hAnsi="OpenSymbol" w:cs="OpenSymbol" w:hint="default"/>
         <w:u w:val="none"/>
+        <w:rFonts w:cs="OpenSymbol"/>
       </w:rPr>
     </w:lvl>
     <w:lvl w:ilvl="6">
@@ -4189,6 +4419,7 @@
       <w:rPr>
         <w:rFonts w:ascii="Wingdings" w:hAnsi="Wingdings" w:cs="Wingdings" w:hint="default"/>
         <w:u w:val="none"/>
+        <w:rFonts w:cs="Wingdings"/>
       </w:rPr>
     </w:lvl>
     <w:lvl w:ilvl="7">
@@ -4202,6 +4433,7 @@
       <w:rPr>
         <w:rFonts w:ascii="Wingdings 2" w:hAnsi="Wingdings 2" w:cs="Wingdings 2" w:hint="default"/>
         <w:u w:val="none"/>
+        <w:rFonts w:cs="Wingdings 2"/>
       </w:rPr>
     </w:lvl>
     <w:lvl w:ilvl="8">
@@ -4215,6 +4447,7 @@
       <w:rPr>
         <w:rFonts w:ascii="OpenSymbol" w:hAnsi="OpenSymbol" w:cs="OpenSymbol" w:hint="default"/>
         <w:u w:val="none"/>
+        <w:rFonts w:cs="OpenSymbol"/>
       </w:rPr>
     </w:lvl>
   </w:abstractNum>
@@ -4325,7 +4558,6 @@
     <w:rPrDefault>
       <w:rPr>
         <w:rFonts w:ascii="Arial" w:hAnsi="Arial" w:eastAsia="Arial" w:cs="Arial"/>
-        <w:sz w:val="22"/>
         <w:szCs w:val="22"/>
         <w:lang w:val="en" w:eastAsia="zh-CN" w:bidi="hi-IN"/>
       </w:rPr>
@@ -4354,8 +4586,8 @@
   </w:style>
   <w:style w:type="paragraph" w:styleId="Heading1">
     <w:name w:val="Heading 1"/>
-    <w:basedOn w:val="Normal1"/>
-    <w:next w:val="Normal1"/>
+    <w:basedOn w:val="LOnormal"/>
+    <w:next w:val="LOnormal"/>
     <w:qFormat/>
     <w:pPr>
       <w:keepNext w:val="true"/>
@@ -4372,8 +4604,8 @@
   </w:style>
   <w:style w:type="paragraph" w:styleId="Heading2">
     <w:name w:val="Heading 2"/>
-    <w:basedOn w:val="Normal1"/>
-    <w:next w:val="Normal1"/>
+    <w:basedOn w:val="LOnormal"/>
+    <w:next w:val="LOnormal"/>
     <w:qFormat/>
     <w:pPr>
       <w:keepNext w:val="true"/>
@@ -4391,8 +4623,8 @@
   </w:style>
   <w:style w:type="paragraph" w:styleId="Heading3">
     <w:name w:val="Heading 3"/>
-    <w:basedOn w:val="Normal1"/>
-    <w:next w:val="Normal1"/>
+    <w:basedOn w:val="LOnormal"/>
+    <w:next w:val="LOnormal"/>
     <w:qFormat/>
     <w:pPr>
       <w:keepNext w:val="true"/>
@@ -4409,8 +4641,8 @@
   </w:style>
   <w:style w:type="paragraph" w:styleId="Heading4">
     <w:name w:val="Heading 4"/>
-    <w:basedOn w:val="Normal1"/>
-    <w:next w:val="Normal1"/>
+    <w:basedOn w:val="LOnormal"/>
+    <w:next w:val="LOnormal"/>
     <w:qFormat/>
     <w:pPr>
       <w:keepNext w:val="true"/>
@@ -4425,8 +4657,8 @@
   </w:style>
   <w:style w:type="paragraph" w:styleId="Heading5">
     <w:name w:val="Heading 5"/>
-    <w:basedOn w:val="Normal1"/>
-    <w:next w:val="Normal1"/>
+    <w:basedOn w:val="LOnormal"/>
+    <w:next w:val="LOnormal"/>
     <w:qFormat/>
     <w:pPr>
       <w:keepNext w:val="true"/>
@@ -4441,8 +4673,8 @@
   </w:style>
   <w:style w:type="paragraph" w:styleId="Heading6">
     <w:name w:val="Heading 6"/>
-    <w:basedOn w:val="Normal1"/>
-    <w:next w:val="Normal1"/>
+    <w:basedOn w:val="LOnormal"/>
+    <w:next w:val="LOnormal"/>
     <w:qFormat/>
     <w:pPr>
       <w:keepNext w:val="true"/>
@@ -4522,7 +4754,7 @@
       <w:rFonts w:cs="Lohit Devanagari"/>
     </w:rPr>
   </w:style>
-  <w:style w:type="paragraph" w:styleId="Normal1" w:default="1">
+  <w:style w:type="paragraph" w:styleId="LOnormal" w:default="1">
     <w:name w:val="LO-normal"/>
     <w:qFormat/>
     <w:pPr>
@@ -4542,8 +4774,8 @@
   </w:style>
   <w:style w:type="paragraph" w:styleId="Title">
     <w:name w:val="Title"/>
-    <w:basedOn w:val="Normal1"/>
-    <w:next w:val="Normal1"/>
+    <w:basedOn w:val="LOnormal"/>
+    <w:next w:val="LOnormal"/>
     <w:qFormat/>
     <w:pPr>
       <w:keepNext w:val="true"/>
@@ -4557,8 +4789,8 @@
   </w:style>
   <w:style w:type="paragraph" w:styleId="Subtitle">
     <w:name w:val="Subtitle"/>
-    <w:basedOn w:val="Normal1"/>
-    <w:next w:val="Normal1"/>
+    <w:basedOn w:val="LOnormal"/>
+    <w:next w:val="LOnormal"/>
     <w:qFormat/>
     <w:pPr>
       <w:keepNext w:val="true"/>
@@ -4571,6 +4803,28 @@
       <w:color w:val="666666"/>
       <w:sz w:val="30"/>
       <w:szCs w:val="30"/>
+    </w:rPr>
+  </w:style>
+  <w:style w:type="paragraph" w:styleId="TableContents">
+    <w:name w:val="Table Contents"/>
+    <w:basedOn w:val="Normal"/>
+    <w:qFormat/>
+    <w:pPr>
+      <w:suppressLineNumbers/>
+    </w:pPr>
+    <w:rPr/>
+  </w:style>
+  <w:style w:type="paragraph" w:styleId="TableHeading">
+    <w:name w:val="Table Heading"/>
+    <w:basedOn w:val="TableContents"/>
+    <w:qFormat/>
+    <w:pPr>
+      <w:suppressLineNumbers/>
+      <w:jc w:val="center"/>
+    </w:pPr>
+    <w:rPr>
+      <w:b/>
+      <w:bCs/>
     </w:rPr>
   </w:style>
   <w:style w:type="table" w:default="1" w:styleId="TableNormal">

</xml_diff>